<commit_message>
modificaion usuarios, corroborar en estrategia
</commit_message>
<xml_diff>
--- a/Estrategia - TP GDD.docx
+++ b/Estrategia - TP GDD.docx
@@ -590,6 +590,8 @@
           <w:lang w:val="es-ES"/>
         </w:rPr>
       </w:pPr>
+      <w:bookmarkStart w:id="3" w:name="_GoBack"/>
+      <w:bookmarkEnd w:id="3"/>
     </w:p>
     <w:p>
       <w:pPr>
@@ -13110,7 +13112,7 @@
           <w:lang w:val="es-ES"/>
         </w:rPr>
       </w:pPr>
-      <w:bookmarkStart w:id="3" w:name="_Toc500369982"/>
+      <w:bookmarkStart w:id="4" w:name="_Toc500369982"/>
       <w:r>
         <w:rPr>
           <w:rFonts w:ascii="Arial" w:hAnsi="Arial" w:cs="Arial"/>
@@ -13121,7 +13123,7 @@
         </w:rPr>
         <w:t>Índices</w:t>
       </w:r>
-      <w:bookmarkEnd w:id="3"/>
+      <w:bookmarkEnd w:id="4"/>
     </w:p>
     <w:p>
       <w:pPr>
@@ -13291,7 +13293,7 @@
         </w:rPr>
         <w:t>Campo: ID_CLIENTE</w:t>
       </w:r>
-      <w:bookmarkStart w:id="4" w:name="_Toc485925019"/>
+      <w:bookmarkStart w:id="5" w:name="_Toc485925019"/>
     </w:p>
     <w:p>
       <w:pPr>
@@ -13440,7 +13442,7 @@
         <w:lastRenderedPageBreak/>
         <w:t>Funciones</w:t>
       </w:r>
-      <w:bookmarkEnd w:id="4"/>
+      <w:bookmarkEnd w:id="5"/>
     </w:p>
     <w:p>
       <w:pPr>
@@ -15031,8 +15033,8 @@
           <w:u w:val="single"/>
         </w:rPr>
       </w:pPr>
-      <w:bookmarkStart w:id="5" w:name="_Toc485925020"/>
-      <w:bookmarkStart w:id="6" w:name="_Toc500369983"/>
+      <w:bookmarkStart w:id="6" w:name="_Toc485925020"/>
+      <w:bookmarkStart w:id="7" w:name="_Toc500369983"/>
       <w:r>
         <w:rPr>
           <w:rFonts w:ascii="Arial" w:hAnsi="Arial" w:cs="Arial"/>
@@ -15042,8 +15044,8 @@
         </w:rPr>
         <w:t>Procedimientos</w:t>
       </w:r>
-      <w:bookmarkEnd w:id="5"/>
       <w:bookmarkEnd w:id="6"/>
+      <w:bookmarkEnd w:id="7"/>
     </w:p>
     <w:p>
       <w:pPr>
@@ -15763,7 +15765,7 @@
           <w:rFonts w:ascii="Arial" w:hAnsi="Arial" w:cs="Arial"/>
         </w:rPr>
       </w:pPr>
-      <w:bookmarkStart w:id="7" w:name="_Toc485925018"/>
+      <w:bookmarkStart w:id="8" w:name="_Toc485925018"/>
     </w:p>
     <w:p>
       <w:pPr>
@@ -15774,7 +15776,7 @@
           <w:u w:val="single"/>
         </w:rPr>
       </w:pPr>
-      <w:bookmarkStart w:id="8" w:name="_Toc500369984"/>
+      <w:bookmarkStart w:id="9" w:name="_Toc500369984"/>
       <w:r>
         <w:rPr>
           <w:rFonts w:ascii="Arial" w:hAnsi="Arial" w:cs="Arial"/>
@@ -15783,8 +15785,8 @@
         </w:rPr>
         <w:t>Relaciones</w:t>
       </w:r>
-      <w:bookmarkEnd w:id="7"/>
       <w:bookmarkEnd w:id="8"/>
+      <w:bookmarkEnd w:id="9"/>
     </w:p>
     <w:p>
       <w:pPr>
@@ -16230,14 +16232,14 @@
           <w:rFonts w:ascii="Arial" w:hAnsi="Arial" w:cs="Arial"/>
           <w:lang w:val="es-ES"/>
         </w:rPr>
-        <w:t xml:space="preserve">” pedido en el enunciado con </w:t>
+        <w:t xml:space="preserve">” pedido en el enunciado </w:t>
       </w:r>
       <w:r>
         <w:rPr>
           <w:rFonts w:ascii="Arial" w:hAnsi="Arial" w:cs="Arial"/>
           <w:lang w:val="es-ES"/>
         </w:rPr>
-        <w:t>los 2 roles disponibles (administrador y cobrador).</w:t>
+        <w:t>con el rol “Administrador”. El mismo tiene una sola sucursal asignada por lo que no se pide seleccionar sucursal.</w:t>
       </w:r>
     </w:p>
     <w:p>
@@ -16257,7 +16259,109 @@
           <w:rFonts w:ascii="Arial" w:hAnsi="Arial" w:cs="Arial"/>
           <w:lang w:val="es-ES"/>
         </w:rPr>
-        <w:t>Se creo el usuario “administrador” con contraseña “administrador” con el rol de “administrador”.</w:t>
+        <w:t>Se creo el usuario “</w:t>
+      </w:r>
+      <w:proofErr w:type="spellStart"/>
+      <w:r>
+        <w:rPr>
+          <w:rFonts w:ascii="Arial" w:hAnsi="Arial" w:cs="Arial"/>
+          <w:lang w:val="es-ES"/>
+        </w:rPr>
+        <w:t>luciano</w:t>
+      </w:r>
+      <w:proofErr w:type="spellEnd"/>
+      <w:r>
+        <w:rPr>
+          <w:rFonts w:ascii="Arial" w:hAnsi="Arial" w:cs="Arial"/>
+          <w:lang w:val="es-ES"/>
+        </w:rPr>
+        <w:t>” con contraseña “</w:t>
+      </w:r>
+      <w:proofErr w:type="spellStart"/>
+      <w:r>
+        <w:rPr>
+          <w:rFonts w:ascii="Arial" w:hAnsi="Arial" w:cs="Arial"/>
+          <w:lang w:val="es-ES"/>
+        </w:rPr>
+        <w:t>luciano</w:t>
+      </w:r>
+      <w:proofErr w:type="spellEnd"/>
+      <w:r>
+        <w:rPr>
+          <w:rFonts w:ascii="Arial" w:hAnsi="Arial" w:cs="Arial"/>
+          <w:lang w:val="es-ES"/>
+        </w:rPr>
+        <w:t>” con el rol de “administrador”</w:t>
+      </w:r>
+      <w:r>
+        <w:rPr>
+          <w:rFonts w:ascii="Arial" w:hAnsi="Arial" w:cs="Arial"/>
+          <w:lang w:val="es-ES"/>
+        </w:rPr>
+        <w:t xml:space="preserve"> y “cobrador”.</w:t>
+      </w:r>
+      <w:r>
+        <w:rPr>
+          <w:rFonts w:ascii="Arial" w:hAnsi="Arial" w:cs="Arial"/>
+          <w:lang w:val="es-ES"/>
+        </w:rPr>
+        <w:t xml:space="preserve"> </w:t>
+      </w:r>
+      <w:r>
+        <w:rPr>
+          <w:rFonts w:ascii="Arial" w:hAnsi="Arial" w:cs="Arial"/>
+          <w:lang w:val="es-ES"/>
+        </w:rPr>
+        <w:t xml:space="preserve">El mismo tiene </w:t>
+      </w:r>
+      <w:r>
+        <w:rPr>
+          <w:rFonts w:ascii="Arial" w:hAnsi="Arial" w:cs="Arial"/>
+          <w:lang w:val="es-ES"/>
+        </w:rPr>
+        <w:t>dos</w:t>
+      </w:r>
+      <w:r>
+        <w:rPr>
+          <w:rFonts w:ascii="Arial" w:hAnsi="Arial" w:cs="Arial"/>
+          <w:lang w:val="es-ES"/>
+        </w:rPr>
+        <w:t xml:space="preserve"> sucursal</w:t>
+      </w:r>
+      <w:r>
+        <w:rPr>
+          <w:rFonts w:ascii="Arial" w:hAnsi="Arial" w:cs="Arial"/>
+          <w:lang w:val="es-ES"/>
+        </w:rPr>
+        <w:t>es</w:t>
+      </w:r>
+      <w:r>
+        <w:rPr>
+          <w:rFonts w:ascii="Arial" w:hAnsi="Arial" w:cs="Arial"/>
+          <w:lang w:val="es-ES"/>
+        </w:rPr>
+        <w:t xml:space="preserve"> asignada</w:t>
+      </w:r>
+      <w:r>
+        <w:rPr>
+          <w:rFonts w:ascii="Arial" w:hAnsi="Arial" w:cs="Arial"/>
+          <w:lang w:val="es-ES"/>
+        </w:rPr>
+        <w:t>s,</w:t>
+      </w:r>
+      <w:r>
+        <w:rPr>
+          <w:rFonts w:ascii="Arial" w:hAnsi="Arial" w:cs="Arial"/>
+          <w:lang w:val="es-ES"/>
+        </w:rPr>
+        <w:t xml:space="preserve"> por lo que se pide seleccionar </w:t>
+      </w:r>
+      <w:r>
+        <w:rPr>
+          <w:rFonts w:ascii="Arial" w:hAnsi="Arial" w:cs="Arial"/>
+          <w:lang w:val="es-ES"/>
+        </w:rPr>
+        <w:t>alguna.</w:t>
       </w:r>
     </w:p>
     <w:p>
@@ -16285,7 +16389,14 @@
           <w:rFonts w:ascii="Arial" w:hAnsi="Arial" w:cs="Arial"/>
           <w:lang w:val="es-ES"/>
         </w:rPr>
-        <w:t>usuario ”cobrador</w:t>
+        <w:t>usuario ”</w:t>
+      </w:r>
+      <w:r>
+        <w:rPr>
+          <w:rFonts w:ascii="Arial" w:hAnsi="Arial" w:cs="Arial"/>
+          <w:lang w:val="es-ES"/>
+        </w:rPr>
+        <w:t>cobrador</w:t>
       </w:r>
       <w:proofErr w:type="gramEnd"/>
       <w:r>
@@ -16293,7 +16404,51 @@
           <w:rFonts w:ascii="Arial" w:hAnsi="Arial" w:cs="Arial"/>
           <w:lang w:val="es-ES"/>
         </w:rPr>
-        <w:t>” con contraseña “cobrador” con el rol de “cobrador”.</w:t>
+        <w:t>” con contraseña “</w:t>
+      </w:r>
+      <w:r>
+        <w:rPr>
+          <w:rFonts w:ascii="Arial" w:hAnsi="Arial" w:cs="Arial"/>
+          <w:lang w:val="es-ES"/>
+        </w:rPr>
+        <w:t>cobrador</w:t>
+      </w:r>
+      <w:r>
+        <w:rPr>
+          <w:rFonts w:ascii="Arial" w:hAnsi="Arial" w:cs="Arial"/>
+          <w:lang w:val="es-ES"/>
+        </w:rPr>
+        <w:t>” con el rol de “cobrador”.</w:t>
+      </w:r>
+      <w:r>
+        <w:rPr>
+          <w:rFonts w:ascii="Arial" w:hAnsi="Arial" w:cs="Arial"/>
+          <w:lang w:val="es-ES"/>
+        </w:rPr>
+        <w:t xml:space="preserve"> Al igual que “</w:t>
+      </w:r>
+      <w:proofErr w:type="spellStart"/>
+      <w:r>
+        <w:rPr>
+          <w:rFonts w:ascii="Arial" w:hAnsi="Arial" w:cs="Arial"/>
+          <w:lang w:val="es-ES"/>
+        </w:rPr>
+        <w:t>luciano</w:t>
+      </w:r>
+      <w:proofErr w:type="spellEnd"/>
+      <w:r>
+        <w:rPr>
+          <w:rFonts w:ascii="Arial" w:hAnsi="Arial" w:cs="Arial"/>
+          <w:lang w:val="es-ES"/>
+        </w:rPr>
+        <w:t xml:space="preserve">” también </w:t>
+      </w:r>
+      <w:r>
+        <w:rPr>
+          <w:rFonts w:ascii="Arial" w:hAnsi="Arial" w:cs="Arial"/>
+          <w:lang w:val="es-ES"/>
+        </w:rPr>
+        <w:t>tiene dos sucursales asignadas, por lo que se pide seleccionar alguna.</w:t>
       </w:r>
     </w:p>
     <w:p>
@@ -16568,6 +16723,7 @@
           <w:szCs w:val="19"/>
           <w:shd w:val="clear" w:color="auto" w:fill="FFFFFF"/>
         </w:rPr>
+        <w:lastRenderedPageBreak/>
         <w:t>(</w:t>
       </w:r>
       <w:r>
@@ -16642,7 +16798,6 @@
           <w:rFonts w:ascii="Arial" w:hAnsi="Arial" w:cs="Arial"/>
           <w:lang w:val="es-ES"/>
         </w:rPr>
-        <w:lastRenderedPageBreak/>
         <w:t>Acerca de la Devolución de Facturas:</w:t>
       </w:r>
     </w:p>
@@ -16672,8 +16827,6 @@
         </w:rPr>
         <w:t>.</w:t>
       </w:r>
-      <w:bookmarkStart w:id="9" w:name="_GoBack"/>
-      <w:bookmarkEnd w:id="9"/>
     </w:p>
     <w:p>
       <w:pPr>
@@ -16740,6 +16893,7 @@
       <w:pgSz w:w="12240" w:h="15840"/>
       <w:pgMar w:top="1417" w:right="1701" w:bottom="1417" w:left="1701" w:header="708" w:footer="708" w:gutter="0"/>
       <w:cols w:space="708"/>
+      <w:titlePg/>
       <w:docGrid w:linePitch="360"/>
     </w:sectPr>
   </w:body>
@@ -16781,6 +16935,7 @@
         <w:docPartUnique/>
       </w:docPartObj>
     </w:sdtPr>
+    <w:sdtEndPr/>
     <w:sdtContent>
       <w:p>
         <w:pPr>
@@ -16815,7 +16970,7 @@
                           <w:color w:val="8C8C8C" w:themeColor="background1" w:themeShade="8C"/>
                           <w:lang w:val="es-ES"/>
                         </w:rPr>
-                        <w:t>20</w:t>
+                        <w:t>2</w:t>
                       </w:r>
                       <w:r>
                         <w:rPr>
@@ -17287,7 +17442,7 @@
     <w:lsdException w:name="Table Web 2" w:semiHidden="1" w:unhideWhenUsed="1"/>
     <w:lsdException w:name="Table Web 3" w:semiHidden="1" w:unhideWhenUsed="1"/>
     <w:lsdException w:name="Balloon Text" w:semiHidden="1" w:unhideWhenUsed="1"/>
-    <w:lsdException w:name="Table Grid" w:semiHidden="1" w:uiPriority="59" w:unhideWhenUsed="1"/>
+    <w:lsdException w:name="Table Grid" w:uiPriority="59"/>
     <w:lsdException w:name="Table Theme" w:semiHidden="1" w:unhideWhenUsed="1"/>
     <w:lsdException w:name="Placeholder Text" w:semiHidden="1"/>
     <w:lsdException w:name="No Spacing" w:uiPriority="1" w:qFormat="1"/>
@@ -18122,7 +18277,7 @@
 </file>
 
 <file path=customXml/itemProps1.xml><?xml version="1.0" encoding="utf-8"?>
-<ds:datastoreItem xmlns:ds="http://schemas.openxmlformats.org/officeDocument/2006/customXml" ds:itemID="{C21A8383-EB29-473C-A458-37C10ABD9265}">
+<ds:datastoreItem xmlns:ds="http://schemas.openxmlformats.org/officeDocument/2006/customXml" ds:itemID="{600AE053-0A97-450B-BDE0-5C2EDBD36DA3}">
   <ds:schemaRefs>
     <ds:schemaRef ds:uri="http://schemas.openxmlformats.org/officeDocument/2006/bibliography"/>
   </ds:schemaRefs>

</xml_diff>